<commit_message>
feat: fixed returning empty array
</commit_message>
<xml_diff>
--- a/WebAPI/API documentation.docx
+++ b/WebAPI/API documentation.docx
@@ -1048,6 +1048,14 @@
             <w:tcW w:w="2120" w:type="dxa"/>
             <w:shd w:val="clear" w:color="auto" w:fill="B4C6E7" w:themeFill="accent1" w:themeFillTint="66"/>
           </w:tcPr>
+          <w:p>
+            <w:pPr>
+              <w:jc w:val="center"/>
+              <w:rPr>
+                <w:lang w:val="en-US"/>
+              </w:rPr>
+            </w:pPr>
+          </w:p>
           <w:p>
             <w:pPr>
               <w:jc w:val="center"/>

</xml_diff>